<commit_message>
BUG: Carrego els documents d'alta i baixa de l'inventari.
git-svn-id: https://servidor.casadecultura.cat/public/ccg/trunk/intranet@925 6722b150-0e3f-45da-bd85-83856719fb75
</commit_message>
<xml_diff>
--- a/web/documents/FullInventariAlta1.docx
+++ b/web/documents/FullInventariAlta1.docx
@@ -863,32 +863,25 @@
     <w:p>
       <w:pPr>
         <w:tabs>
-          <w:tab w:val="left" w:leader="underscore" w:pos="8222"/>
-        </w:tabs>
-        <w:rPr>
-          <w:lang w:val="ca-ES"/>
-        </w:rPr>
-      </w:pPr>
-    </w:p>
-    <w:p>
-      <w:pPr>
-        <w:tabs>
           <w:tab w:val="left" w:pos="2694"/>
           <w:tab w:val="left" w:pos="5670"/>
           <w:tab w:val="left" w:pos="8222"/>
         </w:tabs>
         <w:rPr>
-          <w:lang w:val="ca-ES"/>
-        </w:rPr>
-      </w:pPr>
-      <w:r>
-        <w:rPr>
+          <w:noProof/>
+          <w:lang w:val="ca-ES"/>
+        </w:rPr>
+      </w:pPr>
+      <w:r>
+        <w:rPr>
+          <w:noProof/>
           <w:lang w:val="ca-ES"/>
         </w:rPr>
         <w:t>Firma de Direcció</w:t>
       </w:r>
       <w:r>
         <w:rPr>
+          <w:noProof/>
           <w:lang w:val="ca-ES"/>
         </w:rPr>
         <w:tab/>
@@ -896,10 +889,48 @@
       </w:r>
       <w:r>
         <w:rPr>
-          <w:lang w:val="ca-ES"/>
-        </w:rPr>
-        <w:tab/>
-        <w:t>Firma del Diputat</w:t>
+          <w:noProof/>
+          <w:lang w:val="ca-ES"/>
+        </w:rPr>
+        <w:tab/>
+      </w:r>
+      <w:r>
+        <w:rPr>
+          <w:noProof/>
+          <w:lang w:val="ca-ES"/>
+        </w:rPr>
+        <w:t xml:space="preserve">Firma del </w:t>
+      </w:r>
+      <w:r>
+        <w:rPr>
+          <w:noProof/>
+          <w:lang w:val="ca-ES"/>
+        </w:rPr>
+        <w:t>Diputat</w:t>
+      </w:r>
+      <w:r>
+        <w:rPr>
+          <w:noProof/>
+          <w:lang w:val="ca-ES"/>
+        </w:rPr>
+        <w:br/>
+        <w:t>a [data_avui]</w:t>
+      </w:r>
+      <w:r>
+        <w:rPr>
+          <w:noProof/>
+          <w:lang w:val="ca-ES"/>
+        </w:rPr>
+        <w:tab/>
+        <w:t>a [data_avui]</w:t>
+      </w:r>
+      <w:r>
+        <w:rPr>
+          <w:noProof/>
+          <w:lang w:val="ca-ES"/>
+        </w:rPr>
+        <w:tab/>
+        <w:t>a [data_avui]</w:t>
       </w:r>
     </w:p>
     <w:p>
@@ -1467,7 +1498,7 @@
 </file>
 
 <file path=customXml/itemProps1.xml><?xml version="1.0" encoding="utf-8"?>
-<ds:datastoreItem xmlns:ds="http://schemas.openxmlformats.org/officeDocument/2006/customXml" ds:itemID="{3D7A99F8-A4B2-4305-A886-6E389D191724}">
+<ds:datastoreItem xmlns:ds="http://schemas.openxmlformats.org/officeDocument/2006/customXml" ds:itemID="{61BA6D30-F747-40D3-9DEF-1C5FDC25174E}">
   <ds:schemaRefs>
     <ds:schemaRef ds:uri="http://schemas.openxmlformats.org/officeDocument/2006/bibliography"/>
   </ds:schemaRefs>

</xml_diff>